<commit_message>
New manual. Added OSIRiS sell code.
</commit_message>
<xml_diff>
--- a/bin/Release/ROSYTMGUIDE.docx
+++ b/bin/Release/ROSYTMGUIDE.docx
@@ -1,6 +1,6 @@
 
 <file path=word/document.xml><?xml version="1.0" encoding="utf-8"?>
-<w:document xmlns:wpc="http://schemas.microsoft.com/office/word/2010/wordprocessingCanvas" xmlns:mc="http://schemas.openxmlformats.org/markup-compatibility/2006" xmlns:o="urn:schemas-microsoft-com:office:office" xmlns:r="http://schemas.openxmlformats.org/officeDocument/2006/relationships" xmlns:m="http://schemas.openxmlformats.org/officeDocument/2006/math" xmlns:v="urn:schemas-microsoft-com:vml" xmlns:wp14="http://schemas.microsoft.com/office/word/2010/wordprocessingDrawing" xmlns:wp="http://schemas.openxmlformats.org/drawingml/2006/wordprocessingDrawing" xmlns:w10="urn:schemas-microsoft-com:office:word" xmlns:w="http://schemas.openxmlformats.org/wordprocessingml/2006/main" xmlns:w14="http://schemas.microsoft.com/office/word/2010/wordml" xmlns:w15="http://schemas.microsoft.com/office/word/2012/wordml" xmlns:wpg="http://schemas.microsoft.com/office/word/2010/wordprocessingGroup" xmlns:wpi="http://schemas.microsoft.com/office/word/2010/wordprocessingInk" xmlns:wne="http://schemas.microsoft.com/office/word/2006/wordml" xmlns:wps="http://schemas.microsoft.com/office/word/2010/wordprocessingShape" mc:Ignorable="w14 w15 wp14">
+<w:document xmlns:wpc="http://schemas.microsoft.com/office/word/2010/wordprocessingCanvas" xmlns:cx="http://schemas.microsoft.com/office/drawing/2014/chartex" xmlns:cx1="http://schemas.microsoft.com/office/drawing/2015/9/8/chartex" xmlns:mc="http://schemas.openxmlformats.org/markup-compatibility/2006" xmlns:o="urn:schemas-microsoft-com:office:office" xmlns:r="http://schemas.openxmlformats.org/officeDocument/2006/relationships" xmlns:m="http://schemas.openxmlformats.org/officeDocument/2006/math" xmlns:v="urn:schemas-microsoft-com:vml" xmlns:wp14="http://schemas.microsoft.com/office/word/2010/wordprocessingDrawing" xmlns:wp="http://schemas.openxmlformats.org/drawingml/2006/wordprocessingDrawing" xmlns:w10="urn:schemas-microsoft-com:office:word" xmlns:w="http://schemas.openxmlformats.org/wordprocessingml/2006/main" xmlns:w14="http://schemas.microsoft.com/office/word/2010/wordml" xmlns:w15="http://schemas.microsoft.com/office/word/2012/wordml" xmlns:w16se="http://schemas.microsoft.com/office/word/2015/wordml/symex" xmlns:wpg="http://schemas.microsoft.com/office/word/2010/wordprocessingGroup" xmlns:wpi="http://schemas.microsoft.com/office/word/2010/wordprocessingInk" xmlns:wne="http://schemas.microsoft.com/office/word/2006/wordml" xmlns:wps="http://schemas.microsoft.com/office/word/2010/wordprocessingShape" mc:Ignorable="w14 w15 w16se wp14">
   <w:body>
     <w:p>
       <w:pPr>
@@ -13,8 +13,8 @@
         </w:rPr>
         <w:drawing>
           <wp:inline distT="0" distB="0" distL="0" distR="0" wp14:anchorId="096FC98E" wp14:editId="20940FA6">
-            <wp:extent cx="3562350" cy="2027799"/>
-            <wp:effectExtent l="0" t="0" r="0" b="0"/>
+            <wp:extent cx="3576579" cy="2039768"/>
+            <wp:effectExtent l="0" t="0" r="5080" b="0"/>
             <wp:docPr id="1" name="Picture 1"/>
             <wp:cNvGraphicFramePr>
               <a:graphicFrameLocks xmlns:a="http://schemas.openxmlformats.org/drawingml/2006/main" noChangeAspect="1"/>
@@ -27,7 +27,7 @@
                     <pic:cNvPicPr/>
                   </pic:nvPicPr>
                   <pic:blipFill>
-                    <a:blip r:embed="rId7">
+                    <a:blip r:embed="rId7" cstate="print">
                       <a:extLst>
                         <a:ext uri="{28A0092B-C50C-407E-A947-70E740481C1C}">
                           <a14:useLocalDpi xmlns:a14="http://schemas.microsoft.com/office/drawing/2010/main" val="0"/>
@@ -41,7 +41,7 @@
                   <pic:spPr>
                     <a:xfrm>
                       <a:off x="0" y="0"/>
-                      <a:ext cx="3583377" cy="2039768"/>
+                      <a:ext cx="3576579" cy="2039768"/>
                     </a:xfrm>
                     <a:prstGeom prst="rect">
                       <a:avLst/>
@@ -613,7 +613,43 @@
           <w:sz w:val="28"/>
           <w:szCs w:val="28"/>
         </w:rPr>
-        <w:t>Instruct the customer to visit the following URL either by manually reading it out, or by E-Mailing the link to them.</w:t>
+        <w:t>Instruct the customer to navigate to C:\profiles\ on their new machine and double click ROSY.exe. If for some reason ROSY.exe is missing, or if the machine was set up pre-2016, then</w:t>
+      </w:r>
+    </w:p>
+    <w:p>
+      <w:pPr>
+        <w:pStyle w:val="ListParagraph"/>
+        <w:rPr>
+          <w:rFonts w:ascii="Ubuntu" w:hAnsi="Ubuntu"/>
+          <w:sz w:val="28"/>
+          <w:szCs w:val="28"/>
+        </w:rPr>
+      </w:pPr>
+      <w:r>
+        <w:rPr>
+          <w:rFonts w:ascii="Ubuntu" w:hAnsi="Ubuntu"/>
+          <w:sz w:val="28"/>
+          <w:szCs w:val="28"/>
+        </w:rPr>
+        <w:t>i</w:t>
+      </w:r>
+      <w:r>
+        <w:rPr>
+          <w:rFonts w:ascii="Ubuntu" w:hAnsi="Ubuntu"/>
+          <w:sz w:val="28"/>
+          <w:szCs w:val="28"/>
+        </w:rPr>
+        <w:t>nstruct the customer to visit the fo</w:t>
+      </w:r>
+      <w:bookmarkStart w:id="0" w:name="_GoBack"/>
+      <w:bookmarkEnd w:id="0"/>
+      <w:r>
+        <w:rPr>
+          <w:rFonts w:ascii="Ubuntu" w:hAnsi="Ubuntu"/>
+          <w:sz w:val="28"/>
+          <w:szCs w:val="28"/>
+        </w:rPr>
+        <w:t>llowing URL either by manually reading it out, or by E-Mailing the link to them.</w:t>
       </w:r>
       <w:r>
         <w:rPr>
@@ -1827,8 +1863,6 @@
           </wp:inline>
         </w:drawing>
       </w:r>
-      <w:bookmarkStart w:id="0" w:name="_GoBack"/>
-      <w:bookmarkEnd w:id="0"/>
     </w:p>
     <w:sectPr>
       <w:headerReference w:type="default" r:id="rId17"/>
@@ -1843,7 +1877,7 @@
 </file>
 
 <file path=word/endnotes.xml><?xml version="1.0" encoding="utf-8"?>
-<w:endnotes xmlns:wpc="http://schemas.microsoft.com/office/word/2010/wordprocessingCanvas" xmlns:mc="http://schemas.openxmlformats.org/markup-compatibility/2006" xmlns:o="urn:schemas-microsoft-com:office:office" xmlns:r="http://schemas.openxmlformats.org/officeDocument/2006/relationships" xmlns:m="http://schemas.openxmlformats.org/officeDocument/2006/math" xmlns:v="urn:schemas-microsoft-com:vml" xmlns:wp14="http://schemas.microsoft.com/office/word/2010/wordprocessingDrawing" xmlns:wp="http://schemas.openxmlformats.org/drawingml/2006/wordprocessingDrawing" xmlns:w10="urn:schemas-microsoft-com:office:word" xmlns:w="http://schemas.openxmlformats.org/wordprocessingml/2006/main" xmlns:w14="http://schemas.microsoft.com/office/word/2010/wordml" xmlns:w15="http://schemas.microsoft.com/office/word/2012/wordml" xmlns:wpg="http://schemas.microsoft.com/office/word/2010/wordprocessingGroup" xmlns:wpi="http://schemas.microsoft.com/office/word/2010/wordprocessingInk" xmlns:wne="http://schemas.microsoft.com/office/word/2006/wordml" xmlns:wps="http://schemas.microsoft.com/office/word/2010/wordprocessingShape" mc:Ignorable="w14 w15 wp14">
+<w:endnotes xmlns:wpc="http://schemas.microsoft.com/office/word/2010/wordprocessingCanvas" xmlns:cx="http://schemas.microsoft.com/office/drawing/2014/chartex" xmlns:cx1="http://schemas.microsoft.com/office/drawing/2015/9/8/chartex" xmlns:mc="http://schemas.openxmlformats.org/markup-compatibility/2006" xmlns:o="urn:schemas-microsoft-com:office:office" xmlns:r="http://schemas.openxmlformats.org/officeDocument/2006/relationships" xmlns:m="http://schemas.openxmlformats.org/officeDocument/2006/math" xmlns:v="urn:schemas-microsoft-com:vml" xmlns:wp14="http://schemas.microsoft.com/office/word/2010/wordprocessingDrawing" xmlns:wp="http://schemas.openxmlformats.org/drawingml/2006/wordprocessingDrawing" xmlns:w10="urn:schemas-microsoft-com:office:word" xmlns:w="http://schemas.openxmlformats.org/wordprocessingml/2006/main" xmlns:w14="http://schemas.microsoft.com/office/word/2010/wordml" xmlns:w15="http://schemas.microsoft.com/office/word/2012/wordml" xmlns:w16se="http://schemas.microsoft.com/office/word/2015/wordml/symex" xmlns:wpg="http://schemas.microsoft.com/office/word/2010/wordprocessingGroup" xmlns:wpi="http://schemas.microsoft.com/office/word/2010/wordprocessingInk" xmlns:wne="http://schemas.microsoft.com/office/word/2006/wordml" xmlns:wps="http://schemas.microsoft.com/office/word/2010/wordprocessingShape" mc:Ignorable="w14 w15 w16se wp14">
   <w:endnote w:type="separator" w:id="-1">
     <w:p>
       <w:pPr>
@@ -1868,7 +1902,7 @@
 </file>
 
 <file path=word/footer1.xml><?xml version="1.0" encoding="utf-8"?>
-<w:ftr xmlns:wpc="http://schemas.microsoft.com/office/word/2010/wordprocessingCanvas" xmlns:mc="http://schemas.openxmlformats.org/markup-compatibility/2006" xmlns:o="urn:schemas-microsoft-com:office:office" xmlns:r="http://schemas.openxmlformats.org/officeDocument/2006/relationships" xmlns:m="http://schemas.openxmlformats.org/officeDocument/2006/math" xmlns:v="urn:schemas-microsoft-com:vml" xmlns:wp14="http://schemas.microsoft.com/office/word/2010/wordprocessingDrawing" xmlns:wp="http://schemas.openxmlformats.org/drawingml/2006/wordprocessingDrawing" xmlns:w10="urn:schemas-microsoft-com:office:word" xmlns:w="http://schemas.openxmlformats.org/wordprocessingml/2006/main" xmlns:w14="http://schemas.microsoft.com/office/word/2010/wordml" xmlns:w15="http://schemas.microsoft.com/office/word/2012/wordml" xmlns:wpg="http://schemas.microsoft.com/office/word/2010/wordprocessingGroup" xmlns:wpi="http://schemas.microsoft.com/office/word/2010/wordprocessingInk" xmlns:wne="http://schemas.microsoft.com/office/word/2006/wordml" xmlns:wps="http://schemas.microsoft.com/office/word/2010/wordprocessingShape" mc:Ignorable="w14 w15 wp14">
+<w:ftr xmlns:wpc="http://schemas.microsoft.com/office/word/2010/wordprocessingCanvas" xmlns:cx="http://schemas.microsoft.com/office/drawing/2014/chartex" xmlns:cx1="http://schemas.microsoft.com/office/drawing/2015/9/8/chartex" xmlns:mc="http://schemas.openxmlformats.org/markup-compatibility/2006" xmlns:o="urn:schemas-microsoft-com:office:office" xmlns:r="http://schemas.openxmlformats.org/officeDocument/2006/relationships" xmlns:m="http://schemas.openxmlformats.org/officeDocument/2006/math" xmlns:v="urn:schemas-microsoft-com:vml" xmlns:wp14="http://schemas.microsoft.com/office/word/2010/wordprocessingDrawing" xmlns:wp="http://schemas.openxmlformats.org/drawingml/2006/wordprocessingDrawing" xmlns:w10="urn:schemas-microsoft-com:office:word" xmlns:w="http://schemas.openxmlformats.org/wordprocessingml/2006/main" xmlns:w14="http://schemas.microsoft.com/office/word/2010/wordml" xmlns:w15="http://schemas.microsoft.com/office/word/2012/wordml" xmlns:w16se="http://schemas.microsoft.com/office/word/2015/wordml/symex" xmlns:wpg="http://schemas.microsoft.com/office/word/2010/wordprocessingGroup" xmlns:wpi="http://schemas.microsoft.com/office/word/2010/wordprocessingInk" xmlns:wne="http://schemas.microsoft.com/office/word/2006/wordml" xmlns:wps="http://schemas.microsoft.com/office/word/2010/wordprocessingShape" mc:Ignorable="w14 w15 w16se wp14">
   <w:sdt>
     <w:sdtPr>
       <w:id w:val="-631555621"/>
@@ -1940,7 +1974,7 @@
                 <w:sz w:val="24"/>
                 <w:szCs w:val="24"/>
               </w:rPr>
-              <w:t>6</w:t>
+              <w:t>1</w:t>
             </w:r>
             <w:r>
               <w:rPr>
@@ -2043,7 +2077,7 @@
 </file>
 
 <file path=word/footnotes.xml><?xml version="1.0" encoding="utf-8"?>
-<w:footnotes xmlns:wpc="http://schemas.microsoft.com/office/word/2010/wordprocessingCanvas" xmlns:mc="http://schemas.openxmlformats.org/markup-compatibility/2006" xmlns:o="urn:schemas-microsoft-com:office:office" xmlns:r="http://schemas.openxmlformats.org/officeDocument/2006/relationships" xmlns:m="http://schemas.openxmlformats.org/officeDocument/2006/math" xmlns:v="urn:schemas-microsoft-com:vml" xmlns:wp14="http://schemas.microsoft.com/office/word/2010/wordprocessingDrawing" xmlns:wp="http://schemas.openxmlformats.org/drawingml/2006/wordprocessingDrawing" xmlns:w10="urn:schemas-microsoft-com:office:word" xmlns:w="http://schemas.openxmlformats.org/wordprocessingml/2006/main" xmlns:w14="http://schemas.microsoft.com/office/word/2010/wordml" xmlns:w15="http://schemas.microsoft.com/office/word/2012/wordml" xmlns:wpg="http://schemas.microsoft.com/office/word/2010/wordprocessingGroup" xmlns:wpi="http://schemas.microsoft.com/office/word/2010/wordprocessingInk" xmlns:wne="http://schemas.microsoft.com/office/word/2006/wordml" xmlns:wps="http://schemas.microsoft.com/office/word/2010/wordprocessingShape" mc:Ignorable="w14 w15 wp14">
+<w:footnotes xmlns:wpc="http://schemas.microsoft.com/office/word/2010/wordprocessingCanvas" xmlns:cx="http://schemas.microsoft.com/office/drawing/2014/chartex" xmlns:cx1="http://schemas.microsoft.com/office/drawing/2015/9/8/chartex" xmlns:mc="http://schemas.openxmlformats.org/markup-compatibility/2006" xmlns:o="urn:schemas-microsoft-com:office:office" xmlns:r="http://schemas.openxmlformats.org/officeDocument/2006/relationships" xmlns:m="http://schemas.openxmlformats.org/officeDocument/2006/math" xmlns:v="urn:schemas-microsoft-com:vml" xmlns:wp14="http://schemas.microsoft.com/office/word/2010/wordprocessingDrawing" xmlns:wp="http://schemas.openxmlformats.org/drawingml/2006/wordprocessingDrawing" xmlns:w10="urn:schemas-microsoft-com:office:word" xmlns:w="http://schemas.openxmlformats.org/wordprocessingml/2006/main" xmlns:w14="http://schemas.microsoft.com/office/word/2010/wordml" xmlns:w15="http://schemas.microsoft.com/office/word/2012/wordml" xmlns:w16se="http://schemas.microsoft.com/office/word/2015/wordml/symex" xmlns:wpg="http://schemas.microsoft.com/office/word/2010/wordprocessingGroup" xmlns:wpi="http://schemas.microsoft.com/office/word/2010/wordprocessingInk" xmlns:wne="http://schemas.microsoft.com/office/word/2006/wordml" xmlns:wps="http://schemas.microsoft.com/office/word/2010/wordprocessingShape" mc:Ignorable="w14 w15 w16se wp14">
   <w:footnote w:type="separator" w:id="-1">
     <w:p>
       <w:pPr>
@@ -2068,7 +2102,7 @@
 </file>
 
 <file path=word/header1.xml><?xml version="1.0" encoding="utf-8"?>
-<w:hdr xmlns:wpc="http://schemas.microsoft.com/office/word/2010/wordprocessingCanvas" xmlns:mc="http://schemas.openxmlformats.org/markup-compatibility/2006" xmlns:o="urn:schemas-microsoft-com:office:office" xmlns:r="http://schemas.openxmlformats.org/officeDocument/2006/relationships" xmlns:m="http://schemas.openxmlformats.org/officeDocument/2006/math" xmlns:v="urn:schemas-microsoft-com:vml" xmlns:wp14="http://schemas.microsoft.com/office/word/2010/wordprocessingDrawing" xmlns:wp="http://schemas.openxmlformats.org/drawingml/2006/wordprocessingDrawing" xmlns:w10="urn:schemas-microsoft-com:office:word" xmlns:w="http://schemas.openxmlformats.org/wordprocessingml/2006/main" xmlns:w14="http://schemas.microsoft.com/office/word/2010/wordml" xmlns:w15="http://schemas.microsoft.com/office/word/2012/wordml" xmlns:wpg="http://schemas.microsoft.com/office/word/2010/wordprocessingGroup" xmlns:wpi="http://schemas.microsoft.com/office/word/2010/wordprocessingInk" xmlns:wne="http://schemas.microsoft.com/office/word/2006/wordml" xmlns:wps="http://schemas.microsoft.com/office/word/2010/wordprocessingShape" mc:Ignorable="w14 w15 wp14">
+<w:hdr xmlns:wpc="http://schemas.microsoft.com/office/word/2010/wordprocessingCanvas" xmlns:cx="http://schemas.microsoft.com/office/drawing/2014/chartex" xmlns:cx1="http://schemas.microsoft.com/office/drawing/2015/9/8/chartex" xmlns:mc="http://schemas.openxmlformats.org/markup-compatibility/2006" xmlns:o="urn:schemas-microsoft-com:office:office" xmlns:r="http://schemas.openxmlformats.org/officeDocument/2006/relationships" xmlns:m="http://schemas.openxmlformats.org/officeDocument/2006/math" xmlns:v="urn:schemas-microsoft-com:vml" xmlns:wp14="http://schemas.microsoft.com/office/word/2010/wordprocessingDrawing" xmlns:wp="http://schemas.openxmlformats.org/drawingml/2006/wordprocessingDrawing" xmlns:w10="urn:schemas-microsoft-com:office:word" xmlns:w="http://schemas.openxmlformats.org/wordprocessingml/2006/main" xmlns:w14="http://schemas.microsoft.com/office/word/2010/wordml" xmlns:w15="http://schemas.microsoft.com/office/word/2012/wordml" xmlns:w16se="http://schemas.microsoft.com/office/word/2015/wordml/symex" xmlns:wpg="http://schemas.microsoft.com/office/word/2010/wordprocessingGroup" xmlns:wpi="http://schemas.microsoft.com/office/word/2010/wordprocessingInk" xmlns:wne="http://schemas.microsoft.com/office/word/2006/wordml" xmlns:wps="http://schemas.microsoft.com/office/word/2010/wordprocessingShape" mc:Ignorable="w14 w15 w16se wp14">
   <w:p>
     <w:pPr>
       <w:pStyle w:val="HeaderFooter"/>
@@ -2077,7 +2111,7 @@
       <w:t>Project OSIRiS</w:t>
     </w:r>
     <w:r>
-      <w:t xml:space="preserve"> - Adam Heathcote 2014 - 2015</w:t>
+      <w:t xml:space="preserve"> - Adam Heathcote 2014 - 2016</w:t>
     </w:r>
   </w:p>
   <w:p>
@@ -2094,7 +2128,7 @@
 </file>
 
 <file path=word/numbering.xml><?xml version="1.0" encoding="utf-8"?>
-<w:numbering xmlns:wpc="http://schemas.microsoft.com/office/word/2010/wordprocessingCanvas" xmlns:mc="http://schemas.openxmlformats.org/markup-compatibility/2006" xmlns:o="urn:schemas-microsoft-com:office:office" xmlns:r="http://schemas.openxmlformats.org/officeDocument/2006/relationships" xmlns:m="http://schemas.openxmlformats.org/officeDocument/2006/math" xmlns:v="urn:schemas-microsoft-com:vml" xmlns:wp14="http://schemas.microsoft.com/office/word/2010/wordprocessingDrawing" xmlns:wp="http://schemas.openxmlformats.org/drawingml/2006/wordprocessingDrawing" xmlns:w10="urn:schemas-microsoft-com:office:word" xmlns:w="http://schemas.openxmlformats.org/wordprocessingml/2006/main" xmlns:w14="http://schemas.microsoft.com/office/word/2010/wordml" xmlns:w15="http://schemas.microsoft.com/office/word/2012/wordml" xmlns:wpg="http://schemas.microsoft.com/office/word/2010/wordprocessingGroup" xmlns:wpi="http://schemas.microsoft.com/office/word/2010/wordprocessingInk" xmlns:wne="http://schemas.microsoft.com/office/word/2006/wordml" xmlns:wps="http://schemas.microsoft.com/office/word/2010/wordprocessingShape" mc:Ignorable="w14 w15 wp14">
+<w:numbering xmlns:wpc="http://schemas.microsoft.com/office/word/2010/wordprocessingCanvas" xmlns:cx="http://schemas.microsoft.com/office/drawing/2014/chartex" xmlns:cx1="http://schemas.microsoft.com/office/drawing/2015/9/8/chartex" xmlns:mc="http://schemas.openxmlformats.org/markup-compatibility/2006" xmlns:o="urn:schemas-microsoft-com:office:office" xmlns:r="http://schemas.openxmlformats.org/officeDocument/2006/relationships" xmlns:m="http://schemas.openxmlformats.org/officeDocument/2006/math" xmlns:v="urn:schemas-microsoft-com:vml" xmlns:wp14="http://schemas.microsoft.com/office/word/2010/wordprocessingDrawing" xmlns:wp="http://schemas.openxmlformats.org/drawingml/2006/wordprocessingDrawing" xmlns:w10="urn:schemas-microsoft-com:office:word" xmlns:w="http://schemas.openxmlformats.org/wordprocessingml/2006/main" xmlns:w14="http://schemas.microsoft.com/office/word/2010/wordml" xmlns:w15="http://schemas.microsoft.com/office/word/2012/wordml" xmlns:w16se="http://schemas.microsoft.com/office/word/2015/wordml/symex" xmlns:wpg="http://schemas.microsoft.com/office/word/2010/wordprocessingGroup" xmlns:wpi="http://schemas.microsoft.com/office/word/2010/wordprocessingInk" xmlns:wne="http://schemas.microsoft.com/office/word/2006/wordml" xmlns:wps="http://schemas.microsoft.com/office/word/2010/wordprocessingShape" mc:Ignorable="w14 w15 w16se wp14">
   <w:abstractNum w:abstractNumId="0" w15:restartNumberingAfterBreak="0">
     <w:nsid w:val="242A0D99"/>
     <w:multiLevelType w:val="hybridMultilevel"/>
@@ -2193,7 +2227,7 @@
 </file>
 
 <file path=word/styles.xml><?xml version="1.0" encoding="utf-8"?>
-<w:styles xmlns:mc="http://schemas.openxmlformats.org/markup-compatibility/2006" xmlns:r="http://schemas.openxmlformats.org/officeDocument/2006/relationships" xmlns:w="http://schemas.openxmlformats.org/wordprocessingml/2006/main" xmlns:w14="http://schemas.microsoft.com/office/word/2010/wordml" xmlns:w15="http://schemas.microsoft.com/office/word/2012/wordml" mc:Ignorable="w14 w15">
+<w:styles xmlns:mc="http://schemas.openxmlformats.org/markup-compatibility/2006" xmlns:r="http://schemas.openxmlformats.org/officeDocument/2006/relationships" xmlns:w="http://schemas.openxmlformats.org/wordprocessingml/2006/main" xmlns:w14="http://schemas.microsoft.com/office/word/2010/wordml" xmlns:w15="http://schemas.microsoft.com/office/word/2012/wordml" xmlns:w16se="http://schemas.microsoft.com/office/word/2015/wordml/symex" mc:Ignorable="w14 w15 w16se">
   <w:docDefaults>
     <w:rPrDefault>
       <w:rPr>

</xml_diff>